<commit_message>
Enonce et journal de bord remplis
</commit_message>
<xml_diff>
--- a/Enoncé TPI NOM Prénom  I.DA-P4x.docx
+++ b/Enoncé TPI NOM Prénom  I.DA-P4x.docx
@@ -1,6 +1,6 @@
 
 <file path=word/document.xml><?xml version="1.0" encoding="utf-8"?>
-<w:document xmlns:wpc="http://schemas.microsoft.com/office/word/2010/wordprocessingCanvas" xmlns:cx="http://schemas.microsoft.com/office/drawing/2014/chartex" xmlns:mc="http://schemas.openxmlformats.org/markup-compatibility/2006" xmlns:o="urn:schemas-microsoft-com:office:office" xmlns:r="http://schemas.openxmlformats.org/officeDocument/2006/relationships" xmlns:m="http://schemas.openxmlformats.org/officeDocument/2006/math" xmlns:v="urn:schemas-microsoft-com:vml" xmlns:wp14="http://schemas.microsoft.com/office/word/2010/wordprocessingDrawing" xmlns:wp="http://schemas.openxmlformats.org/drawingml/2006/wordprocessingDrawing" xmlns:w10="urn:schemas-microsoft-com:office:word" xmlns:w="http://schemas.openxmlformats.org/wordprocessingml/2006/main" xmlns:w14="http://schemas.microsoft.com/office/word/2010/wordml" xmlns:w15="http://schemas.microsoft.com/office/word/2012/wordml" xmlns:w16se="http://schemas.microsoft.com/office/word/2015/wordml/symex" xmlns:wpg="http://schemas.microsoft.com/office/word/2010/wordprocessingGroup" xmlns:wpi="http://schemas.microsoft.com/office/word/2010/wordprocessingInk" xmlns:wne="http://schemas.microsoft.com/office/word/2006/wordml" xmlns:wps="http://schemas.microsoft.com/office/word/2010/wordprocessingShape" mc:Ignorable="w14 w15 w16se wp14">
+<w:document xmlns:wpc="http://schemas.microsoft.com/office/word/2010/wordprocessingCanvas" xmlns:cx="http://schemas.microsoft.com/office/drawing/2014/chartex" xmlns:cx1="http://schemas.microsoft.com/office/drawing/2015/9/8/chartex" xmlns:mc="http://schemas.openxmlformats.org/markup-compatibility/2006" xmlns:o="urn:schemas-microsoft-com:office:office" xmlns:r="http://schemas.openxmlformats.org/officeDocument/2006/relationships" xmlns:m="http://schemas.openxmlformats.org/officeDocument/2006/math" xmlns:v="urn:schemas-microsoft-com:vml" xmlns:wp14="http://schemas.microsoft.com/office/word/2010/wordprocessingDrawing" xmlns:wp="http://schemas.openxmlformats.org/drawingml/2006/wordprocessingDrawing" xmlns:w10="urn:schemas-microsoft-com:office:word" xmlns:w="http://schemas.openxmlformats.org/wordprocessingml/2006/main" xmlns:w14="http://schemas.microsoft.com/office/word/2010/wordml" xmlns:w15="http://schemas.microsoft.com/office/word/2012/wordml" xmlns:w16se="http://schemas.microsoft.com/office/word/2015/wordml/symex" xmlns:wpg="http://schemas.microsoft.com/office/word/2010/wordprocessingGroup" xmlns:wpi="http://schemas.microsoft.com/office/word/2010/wordprocessingInk" xmlns:wne="http://schemas.microsoft.com/office/word/2006/wordml" xmlns:wps="http://schemas.microsoft.com/office/word/2010/wordprocessingShape" mc:Ignorable="w14 w15 w16se wp14">
   <w:body>
     <w:tbl>
       <w:tblPr>
@@ -27,7 +27,7 @@
               <w:rPr>
                 <w:noProof/>
                 <w:position w:val="6"/>
-                <w:lang w:val="fr-CH" w:eastAsia="fr-CH" w:bidi="th-TH"/>
+                <w:lang w:val="fr-CH" w:eastAsia="fr-CH"/>
               </w:rPr>
               <w:drawing>
                 <wp:inline distT="0" distB="0" distL="0" distR="0">
@@ -111,7 +111,6 @@
             <w:pPr>
               <w:pStyle w:val="sigle1"/>
             </w:pPr>
-            <w:bookmarkStart w:id="0" w:name="_GoBack"/>
             <w:r>
               <w:t>Département de l'instruction pub</w:t>
             </w:r>
@@ -119,7 +118,6 @@
               <w:t>lique, de la formation et de la jeunesse (DIP)</w:t>
             </w:r>
           </w:p>
-          <w:bookmarkEnd w:id="0"/>
           <w:p>
             <w:pPr>
               <w:pStyle w:val="Office"/>
@@ -166,7 +164,7 @@
                 <w:noProof/>
                 <w:sz w:val="28"/>
                 <w:szCs w:val="28"/>
-                <w:lang w:eastAsia="fr-CH" w:bidi="th-TH"/>
+                <w:lang w:eastAsia="fr-CH"/>
               </w:rPr>
               <w:drawing>
                 <wp:inline distT="0" distB="0" distL="0" distR="0">
@@ -262,12 +260,14 @@
               <w:pStyle w:val="Sansinterligne"/>
               <w:jc w:val="center"/>
             </w:pPr>
+            <w:proofErr w:type="spellStart"/>
             <w:r>
               <w:t>Informaticien-</w:t>
             </w:r>
             <w:r>
               <w:t>ne</w:t>
             </w:r>
+            <w:proofErr w:type="spellEnd"/>
             <w:r>
               <w:t xml:space="preserve"> CFC</w:t>
             </w:r>
@@ -372,6 +372,93 @@
                 <w:sz w:val="20"/>
                 <w:szCs w:val="20"/>
               </w:rPr>
+              <w:t xml:space="preserve"> </w:t>
+            </w:r>
+            <w:proofErr w:type="spellStart"/>
+            <w:r>
+              <w:rPr>
+                <w:sz w:val="20"/>
+                <w:szCs w:val="20"/>
+              </w:rPr>
+              <w:t>Gouveia</w:t>
+            </w:r>
+            <w:proofErr w:type="spellEnd"/>
+            <w:r>
+              <w:rPr>
+                <w:sz w:val="20"/>
+                <w:szCs w:val="20"/>
+              </w:rPr>
+              <w:t xml:space="preserve"> de Oliveira, </w:t>
+            </w:r>
+            <w:proofErr w:type="spellStart"/>
+            <w:r>
+              <w:rPr>
+                <w:sz w:val="20"/>
+                <w:szCs w:val="20"/>
+              </w:rPr>
+              <w:t>Jauch</w:t>
+            </w:r>
+            <w:proofErr w:type="spellEnd"/>
+            <w:r>
+              <w:rPr>
+                <w:sz w:val="20"/>
+                <w:szCs w:val="20"/>
+              </w:rPr>
+              <w:t xml:space="preserve">, </w:t>
+            </w:r>
+            <w:proofErr w:type="spellStart"/>
+            <w:r>
+              <w:rPr>
+                <w:sz w:val="20"/>
+                <w:szCs w:val="20"/>
+              </w:rPr>
+              <w:t>Jeanrenaud</w:t>
+            </w:r>
+            <w:proofErr w:type="spellEnd"/>
+            <w:r>
+              <w:rPr>
+                <w:sz w:val="20"/>
+                <w:szCs w:val="20"/>
+              </w:rPr>
+              <w:t xml:space="preserve">, </w:t>
+            </w:r>
+            <w:proofErr w:type="spellStart"/>
+            <w:r>
+              <w:rPr>
+                <w:sz w:val="20"/>
+                <w:szCs w:val="20"/>
+              </w:rPr>
+              <w:t>Marinho</w:t>
+            </w:r>
+            <w:proofErr w:type="spellEnd"/>
+            <w:r>
+              <w:rPr>
+                <w:sz w:val="20"/>
+                <w:szCs w:val="20"/>
+              </w:rPr>
+              <w:t xml:space="preserve"> da Mota, </w:t>
+            </w:r>
+            <w:proofErr w:type="spellStart"/>
+            <w:r>
+              <w:rPr>
+                <w:sz w:val="20"/>
+                <w:szCs w:val="20"/>
+              </w:rPr>
+              <w:t>Leite</w:t>
+            </w:r>
+            <w:proofErr w:type="spellEnd"/>
+            <w:r>
+              <w:rPr>
+                <w:sz w:val="20"/>
+                <w:szCs w:val="20"/>
+              </w:rPr>
+              <w:t xml:space="preserve"> Machado</w:t>
+            </w:r>
+            <w:r>
+              <w:rPr>
+                <w:sz w:val="20"/>
+                <w:szCs w:val="20"/>
+              </w:rPr>
               <w:tab/>
             </w:r>
           </w:p>
@@ -421,7 +508,14 @@
                 <w:sz w:val="20"/>
                 <w:szCs w:val="20"/>
               </w:rPr>
-              <w:tab/>
+              <w:t xml:space="preserve"> André, Walter Robert, </w:t>
+            </w:r>
+            <w:r>
+              <w:rPr>
+                <w:sz w:val="20"/>
+                <w:szCs w:val="20"/>
+              </w:rPr>
+              <w:t>Nelson Nathan, Johnny, Jorge Daniel</w:t>
             </w:r>
           </w:p>
           <w:p>
@@ -470,6 +564,29 @@
                 <w:sz w:val="20"/>
                 <w:szCs w:val="20"/>
               </w:rPr>
+              <w:t xml:space="preserve"> </w:t>
+            </w:r>
+            <w:proofErr w:type="gramStart"/>
+            <w:r>
+              <w:rPr>
+                <w:sz w:val="20"/>
+                <w:szCs w:val="20"/>
+              </w:rPr>
+              <w:t>I.DA</w:t>
+            </w:r>
+            <w:proofErr w:type="gramEnd"/>
+            <w:r>
+              <w:rPr>
+                <w:sz w:val="20"/>
+                <w:szCs w:val="20"/>
+              </w:rPr>
+              <w:t>-P4A</w:t>
+            </w:r>
+            <w:r>
+              <w:rPr>
+                <w:sz w:val="20"/>
+                <w:szCs w:val="20"/>
+              </w:rPr>
               <w:tab/>
             </w:r>
           </w:p>
@@ -519,7 +636,7 @@
                 <w:sz w:val="20"/>
                 <w:szCs w:val="20"/>
               </w:rPr>
-              <w:tab/>
+              <w:t xml:space="preserve"> </w:t>
             </w:r>
           </w:p>
           <w:p>
@@ -659,7 +776,7 @@
                 <w:sz w:val="20"/>
                 <w:szCs w:val="20"/>
               </w:rPr>
-              <w:tab/>
+              <w:t xml:space="preserve"> jorge.ltmch</w:t>
             </w:r>
             <w:r>
               <w:rPr>
@@ -812,8 +929,17 @@
                 <w:sz w:val="20"/>
                 <w:szCs w:val="20"/>
               </w:rPr>
-              <w:t xml:space="preserve"> Ch. Gérard de Ternier</w:t>
-            </w:r>
+              <w:t xml:space="preserve"> Ch. Gérard de </w:t>
+            </w:r>
+            <w:proofErr w:type="spellStart"/>
+            <w:r>
+              <w:rPr>
+                <w:sz w:val="20"/>
+                <w:szCs w:val="20"/>
+              </w:rPr>
+              <w:t>Ternier</w:t>
+            </w:r>
+            <w:proofErr w:type="spellEnd"/>
           </w:p>
           <w:p>
             <w:pPr>
@@ -1105,6 +1231,8 @@
             </w:r>
           </w:p>
         </w:tc>
+        <w:bookmarkStart w:id="0" w:name="_GoBack"/>
+        <w:bookmarkEnd w:id="0"/>
       </w:tr>
     </w:tbl>
     <w:p>
@@ -1721,14 +1849,30 @@
                 <w:sz w:val="18"/>
                 <w:szCs w:val="18"/>
               </w:rPr>
-              <w:t xml:space="preserve"> (I</w:t>
-            </w:r>
+              <w:t xml:space="preserve"> (</w:t>
+            </w:r>
+            <w:proofErr w:type="gramStart"/>
             <w:r>
               <w:rPr>
                 <w:sz w:val="18"/>
                 <w:szCs w:val="18"/>
               </w:rPr>
-              <w:t>.DA-P4B</w:t>
+              <w:t>I</w:t>
+            </w:r>
+            <w:r>
+              <w:rPr>
+                <w:sz w:val="18"/>
+                <w:szCs w:val="18"/>
+              </w:rPr>
+              <w:t>.DA</w:t>
+            </w:r>
+            <w:proofErr w:type="gramEnd"/>
+            <w:r>
+              <w:rPr>
+                <w:sz w:val="18"/>
+                <w:szCs w:val="18"/>
+              </w:rPr>
+              <w:t>-P4B</w:t>
             </w:r>
             <w:r>
               <w:rPr>
@@ -2265,6 +2409,11 @@
       <w:pPr>
         <w:pStyle w:val="Sansinterligne"/>
       </w:pPr>
+      <w:proofErr w:type="spellStart"/>
+      <w:r>
+        <w:t>Rendev</w:t>
+      </w:r>
+      <w:proofErr w:type="spellEnd"/>
     </w:p>
     <w:p>
       <w:pPr>
@@ -2277,7 +2426,50 @@
     <w:p>
       <w:pPr>
         <w:pStyle w:val="Sansinterligne"/>
-      </w:pPr>
+        <w:rPr>
+          <w:lang w:val="de-CH"/>
+        </w:rPr>
+      </w:pPr>
+      <w:r>
+        <w:rPr>
+          <w:lang w:val="de-CH"/>
+        </w:rPr>
+        <w:t xml:space="preserve">Visual Studio, </w:t>
+      </w:r>
+      <w:proofErr w:type="spellStart"/>
+      <w:r>
+        <w:rPr>
+          <w:lang w:val="de-CH"/>
+        </w:rPr>
+        <w:t>Mysql</w:t>
+      </w:r>
+      <w:proofErr w:type="spellEnd"/>
+      <w:r>
+        <w:rPr>
+          <w:lang w:val="de-CH"/>
+        </w:rPr>
+        <w:t>, Visual Studio C</w:t>
+      </w:r>
+      <w:r>
+        <w:rPr>
+          <w:lang w:val="de-CH"/>
+        </w:rPr>
+        <w:t>ode, OpenStreetMap (</w:t>
+      </w:r>
+      <w:proofErr w:type="spellStart"/>
+      <w:r>
+        <w:rPr>
+          <w:lang w:val="de-CH"/>
+        </w:rPr>
+        <w:t>api</w:t>
+      </w:r>
+      <w:proofErr w:type="spellEnd"/>
+      <w:r>
+        <w:rPr>
+          <w:lang w:val="de-CH"/>
+        </w:rPr>
+        <w:t>)</w:t>
+      </w:r>
     </w:p>
     <w:p>
       <w:pPr>
@@ -2298,14 +2490,6 @@
       </w:pPr>
       <w:r>
         <w:t>Descriptif complet du projet</w:t>
-      </w:r>
-    </w:p>
-    <w:p>
-      <w:pPr>
-        <w:pStyle w:val="Sansinterligne"/>
-      </w:pPr>
-      <w:r>
-        <w:t>Explication :</w:t>
       </w:r>
     </w:p>
     <w:p>
@@ -2317,43 +2501,22 @@
         </w:rPr>
       </w:pPr>
       <w:r>
+        <w:t>Explication :</w:t>
+      </w:r>
+      <w:r>
         <w:rPr>
           <w:i/>
           <w:color w:val="1F3864"/>
         </w:rPr>
-        <w:t>Descriptif exhaustif des fonctionnalités ou configurations attendues.</w:t>
+        <w:t xml:space="preserve"> </w:t>
       </w:r>
     </w:p>
     <w:p>
       <w:pPr>
         <w:pStyle w:val="Sansinterligne"/>
-        <w:rPr>
-          <w:i/>
-          <w:color w:val="1F3864"/>
-        </w:rPr>
-      </w:pPr>
-      <w:r>
-        <w:rPr>
-          <w:i/>
-          <w:color w:val="1F3864"/>
-        </w:rPr>
-        <w:t>Le descriptif ne peut pas être sujet à interprétations.</w:t>
-      </w:r>
-    </w:p>
-    <w:p>
-      <w:pPr>
-        <w:pStyle w:val="Sansinterligne"/>
-        <w:rPr>
-          <w:i/>
-          <w:color w:val="1F3864"/>
-        </w:rPr>
-      </w:pPr>
-      <w:r>
-        <w:rPr>
-          <w:i/>
-          <w:color w:val="1F3864"/>
-        </w:rPr>
-        <w:t>Toutes exigences optionnelles sont proscrites.</w:t>
+      </w:pPr>
+      <w:r>
+        <w:t>Un site web avec une carte sur laquelle on voit des évènements. Ces évènements peuvent être crée sur une application C#.</w:t>
       </w:r>
     </w:p>
     <w:p>
@@ -2541,7 +2704,7 @@
 </file>
 
 <file path=word/endnotes.xml><?xml version="1.0" encoding="utf-8"?>
-<w:endnotes xmlns:wpc="http://schemas.microsoft.com/office/word/2010/wordprocessingCanvas" xmlns:cx="http://schemas.microsoft.com/office/drawing/2014/chartex" xmlns:mc="http://schemas.openxmlformats.org/markup-compatibility/2006" xmlns:o="urn:schemas-microsoft-com:office:office" xmlns:r="http://schemas.openxmlformats.org/officeDocument/2006/relationships" xmlns:m="http://schemas.openxmlformats.org/officeDocument/2006/math" xmlns:v="urn:schemas-microsoft-com:vml" xmlns:wp14="http://schemas.microsoft.com/office/word/2010/wordprocessingDrawing" xmlns:wp="http://schemas.openxmlformats.org/drawingml/2006/wordprocessingDrawing" xmlns:w10="urn:schemas-microsoft-com:office:word" xmlns:w="http://schemas.openxmlformats.org/wordprocessingml/2006/main" xmlns:w14="http://schemas.microsoft.com/office/word/2010/wordml" xmlns:w15="http://schemas.microsoft.com/office/word/2012/wordml" xmlns:w16se="http://schemas.microsoft.com/office/word/2015/wordml/symex" xmlns:wpg="http://schemas.microsoft.com/office/word/2010/wordprocessingGroup" xmlns:wpi="http://schemas.microsoft.com/office/word/2010/wordprocessingInk" xmlns:wne="http://schemas.microsoft.com/office/word/2006/wordml" xmlns:wps="http://schemas.microsoft.com/office/word/2010/wordprocessingShape" mc:Ignorable="w14 w15 w16se wp14">
+<w:endnotes xmlns:wpc="http://schemas.microsoft.com/office/word/2010/wordprocessingCanvas" xmlns:cx="http://schemas.microsoft.com/office/drawing/2014/chartex" xmlns:cx1="http://schemas.microsoft.com/office/drawing/2015/9/8/chartex" xmlns:mc="http://schemas.openxmlformats.org/markup-compatibility/2006" xmlns:o="urn:schemas-microsoft-com:office:office" xmlns:r="http://schemas.openxmlformats.org/officeDocument/2006/relationships" xmlns:m="http://schemas.openxmlformats.org/officeDocument/2006/math" xmlns:v="urn:schemas-microsoft-com:vml" xmlns:wp14="http://schemas.microsoft.com/office/word/2010/wordprocessingDrawing" xmlns:wp="http://schemas.openxmlformats.org/drawingml/2006/wordprocessingDrawing" xmlns:w10="urn:schemas-microsoft-com:office:word" xmlns:w="http://schemas.openxmlformats.org/wordprocessingml/2006/main" xmlns:w14="http://schemas.microsoft.com/office/word/2010/wordml" xmlns:w15="http://schemas.microsoft.com/office/word/2012/wordml" xmlns:w16se="http://schemas.microsoft.com/office/word/2015/wordml/symex" xmlns:wpg="http://schemas.microsoft.com/office/word/2010/wordprocessingGroup" xmlns:wpi="http://schemas.microsoft.com/office/word/2010/wordprocessingInk" xmlns:wne="http://schemas.microsoft.com/office/word/2006/wordml" xmlns:wps="http://schemas.microsoft.com/office/word/2010/wordprocessingShape" mc:Ignorable="w14 w15 w16se wp14">
   <w:endnote w:type="separator" w:id="-1">
     <w:p>
       <w:pPr>
@@ -2566,7 +2729,7 @@
 </file>
 
 <file path=word/footer1.xml><?xml version="1.0" encoding="utf-8"?>
-<w:ftr xmlns:wpc="http://schemas.microsoft.com/office/word/2010/wordprocessingCanvas" xmlns:cx="http://schemas.microsoft.com/office/drawing/2014/chartex" xmlns:mc="http://schemas.openxmlformats.org/markup-compatibility/2006" xmlns:o="urn:schemas-microsoft-com:office:office" xmlns:r="http://schemas.openxmlformats.org/officeDocument/2006/relationships" xmlns:m="http://schemas.openxmlformats.org/officeDocument/2006/math" xmlns:v="urn:schemas-microsoft-com:vml" xmlns:wp14="http://schemas.microsoft.com/office/word/2010/wordprocessingDrawing" xmlns:wp="http://schemas.openxmlformats.org/drawingml/2006/wordprocessingDrawing" xmlns:w10="urn:schemas-microsoft-com:office:word" xmlns:w="http://schemas.openxmlformats.org/wordprocessingml/2006/main" xmlns:w14="http://schemas.microsoft.com/office/word/2010/wordml" xmlns:w15="http://schemas.microsoft.com/office/word/2012/wordml" xmlns:w16se="http://schemas.microsoft.com/office/word/2015/wordml/symex" xmlns:wpg="http://schemas.microsoft.com/office/word/2010/wordprocessingGroup" xmlns:wpi="http://schemas.microsoft.com/office/word/2010/wordprocessingInk" xmlns:wne="http://schemas.microsoft.com/office/word/2006/wordml" xmlns:wps="http://schemas.microsoft.com/office/word/2010/wordprocessingShape" mc:Ignorable="w14 w15 w16se wp14">
+<w:ftr xmlns:wpc="http://schemas.microsoft.com/office/word/2010/wordprocessingCanvas" xmlns:cx="http://schemas.microsoft.com/office/drawing/2014/chartex" xmlns:cx1="http://schemas.microsoft.com/office/drawing/2015/9/8/chartex" xmlns:mc="http://schemas.openxmlformats.org/markup-compatibility/2006" xmlns:o="urn:schemas-microsoft-com:office:office" xmlns:r="http://schemas.openxmlformats.org/officeDocument/2006/relationships" xmlns:m="http://schemas.openxmlformats.org/officeDocument/2006/math" xmlns:v="urn:schemas-microsoft-com:vml" xmlns:wp14="http://schemas.microsoft.com/office/word/2010/wordprocessingDrawing" xmlns:wp="http://schemas.openxmlformats.org/drawingml/2006/wordprocessingDrawing" xmlns:w10="urn:schemas-microsoft-com:office:word" xmlns:w="http://schemas.openxmlformats.org/wordprocessingml/2006/main" xmlns:w14="http://schemas.microsoft.com/office/word/2010/wordml" xmlns:w15="http://schemas.microsoft.com/office/word/2012/wordml" xmlns:w16se="http://schemas.microsoft.com/office/word/2015/wordml/symex" xmlns:wpg="http://schemas.microsoft.com/office/word/2010/wordprocessingGroup" xmlns:wpi="http://schemas.microsoft.com/office/word/2010/wordprocessingInk" xmlns:wne="http://schemas.microsoft.com/office/word/2006/wordml" xmlns:wps="http://schemas.microsoft.com/office/word/2010/wordprocessingShape" mc:Ignorable="w14 w15 w16se wp14">
   <w:p>
     <w:pPr>
       <w:pStyle w:val="Pieddepage"/>
@@ -2600,7 +2763,7 @@
 </file>
 
 <file path=word/footnotes.xml><?xml version="1.0" encoding="utf-8"?>
-<w:footnotes xmlns:wpc="http://schemas.microsoft.com/office/word/2010/wordprocessingCanvas" xmlns:cx="http://schemas.microsoft.com/office/drawing/2014/chartex" xmlns:mc="http://schemas.openxmlformats.org/markup-compatibility/2006" xmlns:o="urn:schemas-microsoft-com:office:office" xmlns:r="http://schemas.openxmlformats.org/officeDocument/2006/relationships" xmlns:m="http://schemas.openxmlformats.org/officeDocument/2006/math" xmlns:v="urn:schemas-microsoft-com:vml" xmlns:wp14="http://schemas.microsoft.com/office/word/2010/wordprocessingDrawing" xmlns:wp="http://schemas.openxmlformats.org/drawingml/2006/wordprocessingDrawing" xmlns:w10="urn:schemas-microsoft-com:office:word" xmlns:w="http://schemas.openxmlformats.org/wordprocessingml/2006/main" xmlns:w14="http://schemas.microsoft.com/office/word/2010/wordml" xmlns:w15="http://schemas.microsoft.com/office/word/2012/wordml" xmlns:w16se="http://schemas.microsoft.com/office/word/2015/wordml/symex" xmlns:wpg="http://schemas.microsoft.com/office/word/2010/wordprocessingGroup" xmlns:wpi="http://schemas.microsoft.com/office/word/2010/wordprocessingInk" xmlns:wne="http://schemas.microsoft.com/office/word/2006/wordml" xmlns:wps="http://schemas.microsoft.com/office/word/2010/wordprocessingShape" mc:Ignorable="w14 w15 w16se wp14">
+<w:footnotes xmlns:wpc="http://schemas.microsoft.com/office/word/2010/wordprocessingCanvas" xmlns:cx="http://schemas.microsoft.com/office/drawing/2014/chartex" xmlns:cx1="http://schemas.microsoft.com/office/drawing/2015/9/8/chartex" xmlns:mc="http://schemas.openxmlformats.org/markup-compatibility/2006" xmlns:o="urn:schemas-microsoft-com:office:office" xmlns:r="http://schemas.openxmlformats.org/officeDocument/2006/relationships" xmlns:m="http://schemas.openxmlformats.org/officeDocument/2006/math" xmlns:v="urn:schemas-microsoft-com:vml" xmlns:wp14="http://schemas.microsoft.com/office/word/2010/wordprocessingDrawing" xmlns:wp="http://schemas.openxmlformats.org/drawingml/2006/wordprocessingDrawing" xmlns:w10="urn:schemas-microsoft-com:office:word" xmlns:w="http://schemas.openxmlformats.org/wordprocessingml/2006/main" xmlns:w14="http://schemas.microsoft.com/office/word/2010/wordml" xmlns:w15="http://schemas.microsoft.com/office/word/2012/wordml" xmlns:w16se="http://schemas.microsoft.com/office/word/2015/wordml/symex" xmlns:wpg="http://schemas.microsoft.com/office/word/2010/wordprocessingGroup" xmlns:wpi="http://schemas.microsoft.com/office/word/2010/wordprocessingInk" xmlns:wne="http://schemas.microsoft.com/office/word/2006/wordml" xmlns:wps="http://schemas.microsoft.com/office/word/2010/wordprocessingShape" mc:Ignorable="w14 w15 w16se wp14">
   <w:footnote w:type="separator" w:id="-1">
     <w:p>
       <w:pPr>
@@ -2625,7 +2788,7 @@
 </file>
 
 <file path=word/numbering.xml><?xml version="1.0" encoding="utf-8"?>
-<w:numbering xmlns:wpc="http://schemas.microsoft.com/office/word/2010/wordprocessingCanvas" xmlns:cx="http://schemas.microsoft.com/office/drawing/2014/chartex" xmlns:mc="http://schemas.openxmlformats.org/markup-compatibility/2006" xmlns:o="urn:schemas-microsoft-com:office:office" xmlns:r="http://schemas.openxmlformats.org/officeDocument/2006/relationships" xmlns:m="http://schemas.openxmlformats.org/officeDocument/2006/math" xmlns:v="urn:schemas-microsoft-com:vml" xmlns:wp14="http://schemas.microsoft.com/office/word/2010/wordprocessingDrawing" xmlns:wp="http://schemas.openxmlformats.org/drawingml/2006/wordprocessingDrawing" xmlns:w10="urn:schemas-microsoft-com:office:word" xmlns:w="http://schemas.openxmlformats.org/wordprocessingml/2006/main" xmlns:w14="http://schemas.microsoft.com/office/word/2010/wordml" xmlns:w15="http://schemas.microsoft.com/office/word/2012/wordml" xmlns:w16se="http://schemas.microsoft.com/office/word/2015/wordml/symex" xmlns:wpg="http://schemas.microsoft.com/office/word/2010/wordprocessingGroup" xmlns:wpi="http://schemas.microsoft.com/office/word/2010/wordprocessingInk" xmlns:wne="http://schemas.microsoft.com/office/word/2006/wordml" xmlns:wps="http://schemas.microsoft.com/office/word/2010/wordprocessingShape" mc:Ignorable="w14 w15 w16se wp14">
+<w:numbering xmlns:wpc="http://schemas.microsoft.com/office/word/2010/wordprocessingCanvas" xmlns:cx="http://schemas.microsoft.com/office/drawing/2014/chartex" xmlns:cx1="http://schemas.microsoft.com/office/drawing/2015/9/8/chartex" xmlns:mc="http://schemas.openxmlformats.org/markup-compatibility/2006" xmlns:o="urn:schemas-microsoft-com:office:office" xmlns:r="http://schemas.openxmlformats.org/officeDocument/2006/relationships" xmlns:m="http://schemas.openxmlformats.org/officeDocument/2006/math" xmlns:v="urn:schemas-microsoft-com:vml" xmlns:wp14="http://schemas.microsoft.com/office/word/2010/wordprocessingDrawing" xmlns:wp="http://schemas.openxmlformats.org/drawingml/2006/wordprocessingDrawing" xmlns:w10="urn:schemas-microsoft-com:office:word" xmlns:w="http://schemas.openxmlformats.org/wordprocessingml/2006/main" xmlns:w14="http://schemas.microsoft.com/office/word/2010/wordml" xmlns:w15="http://schemas.microsoft.com/office/word/2012/wordml" xmlns:w16se="http://schemas.microsoft.com/office/word/2015/wordml/symex" xmlns:wpg="http://schemas.microsoft.com/office/word/2010/wordprocessingGroup" xmlns:wpi="http://schemas.microsoft.com/office/word/2010/wordprocessingInk" xmlns:wne="http://schemas.microsoft.com/office/word/2006/wordml" xmlns:wps="http://schemas.microsoft.com/office/word/2010/wordprocessingShape" mc:Ignorable="w14 w15 w16se wp14">
   <w:abstractNum w:abstractNumId="0" w15:restartNumberingAfterBreak="0">
     <w:nsid w:val="0E5F0B4C"/>
     <w:multiLevelType w:val="hybridMultilevel"/>
@@ -3990,7 +4153,7 @@
 </file>
 
 <file path=customXml/itemProps1.xml><?xml version="1.0" encoding="utf-8"?>
-<ds:datastoreItem xmlns:ds="http://schemas.openxmlformats.org/officeDocument/2006/customXml" ds:itemID="{95F90EB4-5198-45FF-9B39-BB84F9445710}">
+<ds:datastoreItem xmlns:ds="http://schemas.openxmlformats.org/officeDocument/2006/customXml" ds:itemID="{CE0ECE53-AFD7-4C12-9621-111CB66BCC69}">
   <ds:schemaRefs>
     <ds:schemaRef ds:uri="http://schemas.openxmlformats.org/officeDocument/2006/bibliography"/>
   </ds:schemaRefs>

</xml_diff>